<commit_message>
Fixed #488 Add support for CSS classes in the HTML parser.
</commit_message>
<xml_diff>
--- a/tests/org.obeonetwork.m2doc.html.tests/resources/css/color/color-expected-generation.docx
+++ b/tests/org.obeonetwork.m2doc.html.tests/resources/css/color/color-expected-generation.docx
@@ -73,6 +73,25 @@
           <w:i w:val="off"/>
           <w:strike w:val="off"/>
           <w:color w:val="ff6347"/>
+        </w:rPr>
+        <w:t>Some CSS styled text</w:t>
+      </w:r>
+      <w:r>
+        <w:t xml:space="preserve"> Some normal text</w:t>
+      </w:r>
+    </w:p>
+    <w:p>
+      <w:bookmarkStart w:id="0" w:name="_GoBack"/>
+      <w:bookmarkEnd w:id="0"/>
+      <w:r>
+        <w:t xml:space="preserve">Some normal text </w:t>
+      </w:r>
+      <w:r>
+        <w:rPr>
+          <w:b w:val="off"/>
+          <w:i w:val="off"/>
+          <w:strike w:val="off"/>
+          <w:color w:val="ffffaa"/>
         </w:rPr>
         <w:t>Some CSS styled text</w:t>
       </w:r>

</xml_diff>